<commit_message>
minor change to syllabus
</commit_message>
<xml_diff>
--- a/lectures/GY6143_ML_Syllabus_F21.docx
+++ b/lectures/GY6143_ML_Syllabus_F21.docx
@@ -148,7 +148,7 @@
           <w:sz w:val="24"/>
           <w:szCs w:val="28"/>
         </w:rPr>
-        <w:t>9</w:t>
+        <w:t>22</w:t>
       </w:r>
       <w:r>
         <w:rPr>
@@ -2267,13 +2267,6 @@
           <w:color w:val="000000" w:themeColor="text1"/>
         </w:rPr>
         <w:t>.</w:t>
-      </w:r>
-      <w:r>
-        <w:rPr>
-          <w:rFonts w:ascii="Times New Roman" w:eastAsia="Times New Roman" w:hAnsi="Times New Roman" w:cs="Times New Roman"/>
-          <w:color w:val="000000" w:themeColor="text1"/>
-        </w:rPr>
-        <w:t xml:space="preserve"> Class on THURSDAY.</w:t>
       </w:r>
     </w:p>
     <w:p>

</xml_diff>